<commit_message>
fixed legal documents path
</commit_message>
<xml_diff>
--- a/docs/Milestone 3/Milestone 3.docx
+++ b/docs/Milestone 3/Milestone 3.docx
@@ -111,15 +111,10 @@
         </w:rPr>
       </w:pPr>
       <w:r>
-        <w:t xml:space="preserve">A dynamically generated HTML document, respecting </w:t>
-      </w:r>
-      <w:r>
-        <w:t>the “index.html” file design, filled with the requested information (stored in the database).</w:t>
+        <w:t>A dynamically generated HTML document, respecting the “index.html” file design, filled with the requested information (stored in the database).</w:t>
       </w:r>
       <w:r>
         <w:br/>
-      </w:r>
-      <w:r>
         <w:t xml:space="preserve">An operational registration process allowing to create Acted users (clients and artists). </w:t>
       </w:r>
     </w:p>
@@ -146,10 +141,7 @@
         <w:pStyle w:val="A8"/>
       </w:pPr>
       <w:r>
-        <w:t>Now users can create ow</w:t>
-      </w:r>
-      <w:r>
-        <w:t>n accounts.</w:t>
+        <w:t>Now users can create own accounts.</w:t>
       </w:r>
     </w:p>
     <w:p>
@@ -203,82 +195,58 @@
         <w:rPr>
           <w:lang w:val="it-IT"/>
         </w:rPr>
-        <w:t>system. FormLoginAuthenticator extract email/password params from Request and checks user’s credentials. Class Ar</w:t>
+        <w:t>system. FormLoginAuthenticator extract email/password params from Request and checks user’s credentials. Class ArtistVoter is Voter. It is provides method for checking permissions of authent</w:t>
       </w:r>
       <w:r>
         <w:rPr>
           <w:lang w:val="it-IT"/>
         </w:rPr>
-        <w:t>tistVoter is Voter. It is provides method for checking permissions of authent</w:t>
+        <w:t>i</w:t>
       </w:r>
       <w:r>
         <w:rPr>
           <w:lang w:val="it-IT"/>
         </w:rPr>
+        <w:t>cated user. RegisterType is used during the sign-up procedure. If we must add a new Artist we h</w:t>
+      </w:r>
+      <w:r>
+        <w:rPr>
+          <w:lang w:val="it-IT"/>
+        </w:rPr>
+        <w:t>a</w:t>
+      </w:r>
+      <w:r>
+        <w:rPr>
+          <w:lang w:val="it-IT"/>
+        </w:rPr>
+        <w:t>ve to use three different Entity: User, Profile, Artist. So we can not link RegisterType to target Ent</w:t>
+      </w:r>
+      <w:r>
+        <w:rPr>
+          <w:lang w:val="it-IT"/>
+        </w:rPr>
         <w:t>i</w:t>
       </w:r>
       <w:r>
         <w:rPr>
           <w:lang w:val="it-IT"/>
         </w:rPr>
-        <w:t>cated user. RegisterType is used during the sign-up procedure. If we must add a new Artist we h</w:t>
-      </w:r>
-      <w:r>
+        <w:t xml:space="preserve">ty. For this purpose, we use POPO class RegisterUser and UserManager. Also confirmationToken field is added to User Entity, because we have to verify email address. </w:t>
+      </w:r>
+    </w:p>
+    <w:p>
+      <w:pPr>
+        <w:pStyle w:val="A8"/>
         <w:rPr>
           <w:lang w:val="it-IT"/>
         </w:rPr>
-        <w:t>a</w:t>
-      </w:r>
+      </w:pPr>
       <w:r>
         <w:rPr>
           <w:lang w:val="it-IT"/>
         </w:rPr>
-        <w:t>ve to use three different Entity: User, Profile, Artist. So we can not link Regist</w:t>
-      </w:r>
-      <w:r>
-        <w:rPr>
-          <w:lang w:val="it-IT"/>
-        </w:rPr>
-        <w:t>erType to target Ent</w:t>
-      </w:r>
-      <w:r>
-        <w:rPr>
-          <w:lang w:val="it-IT"/>
-        </w:rPr>
-        <w:t>i</w:t>
-      </w:r>
-      <w:r>
-        <w:rPr>
-          <w:lang w:val="it-IT"/>
-        </w:rPr>
-        <w:t xml:space="preserve">ty. For this purpose, we use POPO class RegisterUser and UserManager. Also confirmationToken field is added to User Entity, because we have to verify email address. </w:t>
-      </w:r>
-    </w:p>
-    <w:p>
-      <w:pPr>
-        <w:pStyle w:val="A8"/>
-        <w:rPr>
-          <w:lang w:val="it-IT"/>
-        </w:rPr>
-      </w:pPr>
-      <w:r>
-        <w:rPr>
-          <w:lang w:val="it-IT"/>
-        </w:rPr>
         <w:tab/>
-        <w:t>We use the bcrypt for passwords storing. After registration, the sys</w:t>
-      </w:r>
-      <w:r>
-        <w:rPr>
-          <w:lang w:val="it-IT"/>
-        </w:rPr>
-        <w:t>tem generates random string, sends it inside verification email and sets confirmation_token field. When user clicks the link, the system checks the token and sets activation flag for this user. We use PHPSESSID cookie to identify authenticated user. And th</w:t>
-      </w:r>
-      <w:r>
-        <w:rPr>
-          <w:lang w:val="it-IT"/>
-        </w:rPr>
-        <w:t>e system uses files as session storage engine.</w:t>
+        <w:t>We use the bcrypt for passwords storing. After registration, the system generates random string, sends it inside verification email and sets confirmation_token field. When user clicks the link, the system checks the token and sets activation flag for this user. We use PHPSESSID cookie to identify authenticated user. And the system uses files as session storage engine.</w:t>
       </w:r>
     </w:p>
     <w:p>
@@ -350,10 +318,7 @@
         <w:pStyle w:val="A8"/>
       </w:pPr>
       <w:r>
-        <w:t xml:space="preserve">Acted\LegalDocsBundle\Security\FormLoginAuthenticator - the main class for authentication </w:t>
-      </w:r>
-      <w:r>
-        <w:t>su</w:t>
+        <w:t>Acted\LegalDocsBundle\Security\FormLoginAuthenticator - the main class for authentication su</w:t>
       </w:r>
       <w:r>
         <w:t>b</w:t>
@@ -392,10 +357,7 @@
         <w:pStyle w:val="A8"/>
       </w:pPr>
       <w:r>
-        <w:t>Acted\LegalDocsBundle\Controller\SecurityC</w:t>
-      </w:r>
-      <w:r>
-        <w:t>ontroller - contains actions for registration, authentic</w:t>
+        <w:t>Acted\LegalDocsBundle\Controller\SecurityController - contains actions for registration, authentic</w:t>
       </w:r>
       <w:r>
         <w:t>a</w:t>
@@ -460,10 +422,7 @@
         <w:pStyle w:val="A8"/>
       </w:pPr>
       <w:r>
-        <w:t>app.artist_voter - is Voter. It is used for checking user</w:t>
-      </w:r>
-      <w:r>
-        <w:t>’s permissions.</w:t>
+        <w:t>app.artist_voter - is Voter. It is used for checking user’s permissions.</w:t>
       </w:r>
     </w:p>
     <w:p>
@@ -538,10 +497,7 @@
         <w:pStyle w:val="A8"/>
       </w:pPr>
       <w:r>
-        <w:t>ActedLegalDocsBundle:Defa</w:t>
-      </w:r>
-      <w:r>
-        <w:t>ult:spotlights.html.twig - homespotlights.</w:t>
+        <w:t>ActedLegalDocsBundle:Default:spotlights.html.twig - homespotlights.</w:t>
       </w:r>
     </w:p>
     <w:p>
@@ -596,10 +552,7 @@
         <w:pStyle w:val="A8"/>
       </w:pPr>
       <w:r>
-        <w:t>$ php app/console doctrine:sc</w:t>
-      </w:r>
-      <w:r>
-        <w:t>hema:drop --force</w:t>
+        <w:t>$ php app/console doctrine:schema:drop --force</w:t>
       </w:r>
     </w:p>
     <w:p>
@@ -615,6 +568,14 @@
         <w:pStyle w:val="A8"/>
       </w:pPr>
       <w:r>
+        <w:t>$ php app/console assets:install</w:t>
+      </w:r>
+    </w:p>
+    <w:p>
+      <w:pPr>
+        <w:pStyle w:val="A8"/>
+      </w:pPr>
+      <w:r>
         <w:t>$ php app/console doctrine:fixtures:load</w:t>
       </w:r>
     </w:p>
@@ -623,10 +584,8 @@
         <w:pStyle w:val="A8"/>
       </w:pPr>
       <w:r>
-        <w:t>$ php app/console assets:install</w:t>
-      </w:r>
-      <w:bookmarkStart w:id="0" w:name="_GoBack"/>
-      <w:bookmarkEnd w:id="0"/>
+        <w:t>$ php app/console cache:clear</w:t>
+      </w:r>
     </w:p>
     <w:p>
       <w:pPr>
@@ -735,13 +694,21 @@
         <w:rPr>
           <w:rFonts w:ascii="Courier New" w:hAnsi="Courier New"/>
         </w:rPr>
-        <w:t xml:space="preserve">    mailer_host:       127.0</w:t>
-      </w:r>
+        <w:t xml:space="preserve">    mailer_host:       127.0.0.1 # host</w:t>
+      </w:r>
+    </w:p>
+    <w:p>
+      <w:pPr>
+        <w:pStyle w:val="A8"/>
+        <w:rPr>
+          <w:rFonts w:ascii="Courier New" w:eastAsia="Courier New" w:hAnsi="Courier New" w:cs="Courier New"/>
+        </w:rPr>
+      </w:pPr>
       <w:r>
         <w:rPr>
           <w:rFonts w:ascii="Courier New" w:hAnsi="Courier New"/>
         </w:rPr>
-        <w:t>.0.1 # host</w:t>
+        <w:t xml:space="preserve">    mailer_user:       ~ # username</w:t>
       </w:r>
     </w:p>
     <w:p>
@@ -755,7 +722,7 @@
         <w:rPr>
           <w:rFonts w:ascii="Courier New" w:hAnsi="Courier New"/>
         </w:rPr>
-        <w:t xml:space="preserve">    mailer_user:       ~ # username</w:t>
+        <w:t xml:space="preserve">    mailer_password:   ~ # password</w:t>
       </w:r>
     </w:p>
     <w:p>
@@ -769,7 +736,7 @@
         <w:rPr>
           <w:rFonts w:ascii="Courier New" w:hAnsi="Courier New"/>
         </w:rPr>
-        <w:t xml:space="preserve">    mailer_password:   ~ # password</w:t>
+        <w:t xml:space="preserve">    mailer_delivery_address: ~ # if you add this param, all messages    will be send to this email</w:t>
       </w:r>
     </w:p>
     <w:p>
@@ -783,7 +750,33 @@
         <w:rPr>
           <w:rFonts w:ascii="Courier New" w:hAnsi="Courier New"/>
         </w:rPr>
-        <w:t xml:space="preserve">    mailer_delivery_address: ~ # if you add this param, all messages    will be send to this email</w:t>
+        <w:t xml:space="preserve">    mailer_from_address: ~ # sender address</w:t>
+      </w:r>
+    </w:p>
+    <w:p>
+      <w:pPr>
+        <w:pStyle w:val="A8"/>
+        <w:rPr>
+          <w:rFonts w:ascii="Courier New" w:hAnsi="Courier New"/>
+        </w:rPr>
+      </w:pPr>
+      <w:r>
+        <w:rPr>
+          <w:rFonts w:ascii="Courier New" w:hAnsi="Courier New"/>
+        </w:rPr>
+        <w:t xml:space="preserve">    resetting.token_ttl: 86400 # lifetime of the password resetting t</w:t>
+      </w:r>
+      <w:r>
+        <w:rPr>
+          <w:rFonts w:ascii="Courier New" w:hAnsi="Courier New"/>
+        </w:rPr>
+        <w:t>o</w:t>
+      </w:r>
+      <w:r>
+        <w:rPr>
+          <w:rFonts w:ascii="Courier New" w:hAnsi="Courier New"/>
+        </w:rPr>
+        <w:t>ken</w:t>
       </w:r>
     </w:p>
     <w:p>
@@ -795,56 +788,351 @@
       </w:pPr>
       <w:r>
         <w:rPr>
-          <w:rFonts w:ascii="Courier New" w:hAnsi="Courier New"/>
-        </w:rPr>
-        <w:t xml:space="preserve">    mailer_from_address: ~ # sender address</w:t>
-      </w:r>
-    </w:p>
-    <w:p>
-      <w:pPr>
-        <w:pStyle w:val="A8"/>
-        <w:rPr>
-          <w:rFonts w:ascii="Courier New" w:hAnsi="Courier New"/>
-        </w:rPr>
-      </w:pPr>
-      <w:r>
-        <w:rPr>
-          <w:rFonts w:ascii="Courier New" w:hAnsi="Courier New"/>
-        </w:rPr>
-        <w:t xml:space="preserve">    resetting.token_ttl: 86400 # lifetime of the password resetting t</w:t>
-      </w:r>
-      <w:r>
-        <w:rPr>
-          <w:rFonts w:ascii="Courier New" w:hAnsi="Courier New"/>
-        </w:rPr>
-        <w:t>o</w:t>
-      </w:r>
-      <w:r>
-        <w:rPr>
-          <w:rFonts w:ascii="Courier New" w:hAnsi="Courier New"/>
-        </w:rPr>
-        <w:t>ken</w:t>
-      </w:r>
-    </w:p>
-    <w:p>
-      <w:pPr>
-        <w:pStyle w:val="A8"/>
-        <w:rPr>
           <w:rFonts w:ascii="Courier New" w:eastAsia="Courier New" w:hAnsi="Courier New" w:cs="Courier New"/>
         </w:rPr>
-      </w:pPr>
+        <w:t xml:space="preserve">    </w:t>
+      </w:r>
       <w:r>
         <w:rPr>
           <w:rFonts w:ascii="Courier New" w:eastAsia="Courier New" w:hAnsi="Courier New" w:cs="Courier New"/>
         </w:rPr>
+        <w:t>image_upload_dir: images</w:t>
+      </w:r>
+    </w:p>
+    <w:p>
+      <w:pPr>
+        <w:pBdr>
+          <w:top w:val="none" w:sz="0" w:space="0" w:color="auto"/>
+          <w:left w:val="none" w:sz="0" w:space="0" w:color="auto"/>
+          <w:bottom w:val="none" w:sz="0" w:space="0" w:color="auto"/>
+          <w:right w:val="none" w:sz="0" w:space="0" w:color="auto"/>
+          <w:between w:val="none" w:sz="0" w:space="0" w:color="auto"/>
+          <w:bar w:val="none" w:sz="0" w:color="auto"/>
+        </w:pBdr>
+        <w:shd w:val="clear" w:color="auto" w:fill="FFFFFF"/>
+        <w:tabs>
+          <w:tab w:val="left" w:pos="916"/>
+          <w:tab w:val="left" w:pos="1832"/>
+          <w:tab w:val="left" w:pos="2748"/>
+          <w:tab w:val="left" w:pos="3664"/>
+          <w:tab w:val="left" w:pos="4580"/>
+          <w:tab w:val="left" w:pos="5496"/>
+          <w:tab w:val="left" w:pos="6412"/>
+          <w:tab w:val="left" w:pos="7328"/>
+          <w:tab w:val="left" w:pos="8244"/>
+          <w:tab w:val="left" w:pos="9160"/>
+          <w:tab w:val="left" w:pos="10076"/>
+          <w:tab w:val="left" w:pos="10992"/>
+          <w:tab w:val="left" w:pos="11908"/>
+          <w:tab w:val="left" w:pos="12824"/>
+          <w:tab w:val="left" w:pos="13740"/>
+          <w:tab w:val="left" w:pos="14656"/>
+        </w:tabs>
+        <w:rPr>
+          <w:rFonts w:ascii="Courier New" w:hAnsi="Courier New" w:cs="Courier New"/>
+          <w:color w:val="000000"/>
+          <w:sz w:val="20"/>
+          <w:szCs w:val="20"/>
+          <w:bdr w:val="none" w:sz="0" w:space="0" w:color="auto"/>
+          <w:lang w:val="ru-RU" w:eastAsia="ru-RU"/>
+        </w:rPr>
+      </w:pPr>
+      <w:r>
+        <w:rPr>
+          <w:rFonts w:ascii="Courier New" w:hAnsi="Courier New" w:cs="Courier New"/>
+          <w:color w:val="000000"/>
+          <w:sz w:val="20"/>
+          <w:szCs w:val="20"/>
+          <w:bdr w:val="none" w:sz="0" w:space="0" w:color="auto"/>
+          <w:lang w:val="ru-RU" w:eastAsia="ru-RU"/>
+        </w:rPr>
         <w:t xml:space="preserve">    </w:t>
       </w:r>
       <w:r>
         <w:rPr>
+          <w:rFonts w:ascii="Courier New" w:hAnsi="Courier New" w:cs="Courier New"/>
+          <w:color w:val="000000"/>
+          <w:sz w:val="20"/>
+          <w:szCs w:val="20"/>
+          <w:bdr w:val="none" w:sz="0" w:space="0" w:color="auto"/>
+          <w:lang w:val="ru-RU" w:eastAsia="ru-RU"/>
+        </w:rPr>
+        <w:t>performancecontract_dir: docs/performance_contract</w:t>
+      </w:r>
+      <w:r>
+        <w:rPr>
+          <w:rFonts w:ascii="Courier New" w:hAnsi="Courier New" w:cs="Courier New"/>
+          <w:color w:val="000000"/>
+          <w:sz w:val="20"/>
+          <w:szCs w:val="20"/>
+          <w:bdr w:val="none" w:sz="0" w:space="0" w:color="auto"/>
+          <w:lang w:val="ru-RU" w:eastAsia="ru-RU"/>
+        </w:rPr>
+        <w:t xml:space="preserve"> # </w:t>
+      </w:r>
+      <w:r>
+        <w:rPr>
+          <w:rFonts w:ascii="Courier New" w:hAnsi="Courier New" w:cs="Courier New"/>
+          <w:color w:val="000000"/>
+          <w:sz w:val="20"/>
+          <w:szCs w:val="20"/>
+          <w:bdr w:val="none" w:sz="0" w:space="0" w:color="auto"/>
+          <w:lang w:val="ru-RU" w:eastAsia="ru-RU"/>
+        </w:rPr>
+        <w:t xml:space="preserve">directory that stores </w:t>
+      </w:r>
+      <w:r>
+        <w:rPr>
+          <w:rFonts w:ascii="Courier New" w:hAnsi="Courier New" w:cs="Courier New"/>
+          <w:color w:val="000000"/>
+          <w:sz w:val="20"/>
+          <w:szCs w:val="20"/>
+          <w:bdr w:val="none" w:sz="0" w:space="0" w:color="auto"/>
+          <w:lang w:val="ru-RU" w:eastAsia="ru-RU"/>
+        </w:rPr>
+        <w:t xml:space="preserve">Contracts </w:t>
+      </w:r>
+      <w:r>
+        <w:rPr>
+          <w:rFonts w:ascii="Courier New" w:hAnsi="Courier New" w:cs="Courier New"/>
+          <w:color w:val="000000"/>
+          <w:sz w:val="20"/>
+          <w:szCs w:val="20"/>
+          <w:bdr w:val="none" w:sz="0" w:space="0" w:color="auto"/>
+          <w:lang w:val="ru-RU" w:eastAsia="ru-RU"/>
+        </w:rPr>
+        <w:t>PDF</w:t>
+      </w:r>
+      <w:r>
+        <w:rPr>
+          <w:rFonts w:ascii="Courier New" w:hAnsi="Courier New" w:cs="Courier New"/>
+          <w:color w:val="000000"/>
+          <w:sz w:val="20"/>
+          <w:szCs w:val="20"/>
+          <w:bdr w:val="none" w:sz="0" w:space="0" w:color="auto"/>
+          <w:lang w:val="ru-RU" w:eastAsia="ru-RU"/>
+        </w:rPr>
+        <w:br/>
+      </w:r>
+      <w:r>
+        <w:rPr>
+          <w:rFonts w:ascii="Courier New" w:hAnsi="Courier New" w:cs="Courier New"/>
+          <w:color w:val="000000"/>
+          <w:sz w:val="20"/>
+          <w:szCs w:val="20"/>
+          <w:bdr w:val="none" w:sz="0" w:space="0" w:color="auto"/>
+          <w:lang w:val="ru-RU" w:eastAsia="ru-RU"/>
+        </w:rPr>
+        <w:t xml:space="preserve">    </w:t>
+      </w:r>
+      <w:r>
+        <w:rPr>
+          <w:rFonts w:ascii="Courier New" w:hAnsi="Courier New" w:cs="Courier New"/>
+          <w:color w:val="000000"/>
+          <w:sz w:val="20"/>
+          <w:szCs w:val="20"/>
+          <w:bdr w:val="none" w:sz="0" w:space="0" w:color="auto"/>
+          <w:lang w:val="ru-RU" w:eastAsia="ru-RU"/>
+        </w:rPr>
+        <w:t>invoice_dir: docs/invoice</w:t>
+      </w:r>
+      <w:r>
+        <w:rPr>
+          <w:rFonts w:ascii="Courier New" w:hAnsi="Courier New" w:cs="Courier New"/>
+          <w:color w:val="000000"/>
+          <w:sz w:val="20"/>
+          <w:szCs w:val="20"/>
+          <w:bdr w:val="none" w:sz="0" w:space="0" w:color="auto"/>
+          <w:lang w:val="ru-RU" w:eastAsia="ru-RU"/>
+        </w:rPr>
+        <w:t xml:space="preserve"> </w:t>
+      </w:r>
+      <w:r>
+        <w:rPr>
+          <w:rFonts w:ascii="Courier New" w:hAnsi="Courier New" w:cs="Courier New"/>
+          <w:color w:val="000000"/>
+          <w:sz w:val="20"/>
+          <w:szCs w:val="20"/>
+          <w:bdr w:val="none" w:sz="0" w:space="0" w:color="auto"/>
+          <w:lang w:val="ru-RU" w:eastAsia="ru-RU"/>
+        </w:rPr>
+        <w:t xml:space="preserve"># </w:t>
+      </w:r>
+      <w:r>
+        <w:rPr>
+          <w:rFonts w:ascii="Courier New" w:hAnsi="Courier New" w:cs="Courier New"/>
+          <w:color w:val="000000"/>
+          <w:sz w:val="20"/>
+          <w:szCs w:val="20"/>
+          <w:bdr w:val="none" w:sz="0" w:space="0" w:color="auto"/>
+          <w:lang w:val="ru-RU" w:eastAsia="ru-RU"/>
+        </w:rPr>
+        <w:t xml:space="preserve">directory that stores </w:t>
+      </w:r>
+      <w:r>
+        <w:rPr>
+          <w:rFonts w:ascii="Courier New" w:hAnsi="Courier New" w:cs="Courier New"/>
+          <w:color w:val="000000"/>
+          <w:sz w:val="20"/>
+          <w:szCs w:val="20"/>
+          <w:bdr w:val="none" w:sz="0" w:space="0" w:color="auto"/>
+          <w:lang w:val="ru-RU" w:eastAsia="ru-RU"/>
+        </w:rPr>
+        <w:t>Invoices</w:t>
+      </w:r>
+      <w:r>
+        <w:rPr>
+          <w:rFonts w:ascii="Courier New" w:hAnsi="Courier New" w:cs="Courier New"/>
+          <w:color w:val="000000"/>
+          <w:sz w:val="20"/>
+          <w:szCs w:val="20"/>
+          <w:bdr w:val="none" w:sz="0" w:space="0" w:color="auto"/>
+          <w:lang w:val="ru-RU" w:eastAsia="ru-RU"/>
+        </w:rPr>
+        <w:t xml:space="preserve"> </w:t>
+      </w:r>
+      <w:r>
+        <w:rPr>
+          <w:rFonts w:ascii="Courier New" w:hAnsi="Courier New" w:cs="Courier New"/>
+          <w:color w:val="000000"/>
+          <w:sz w:val="20"/>
+          <w:szCs w:val="20"/>
+          <w:bdr w:val="none" w:sz="0" w:space="0" w:color="auto"/>
+          <w:lang w:val="ru-RU" w:eastAsia="ru-RU"/>
+        </w:rPr>
+        <w:t>PDF</w:t>
+      </w:r>
+      <w:r>
+        <w:rPr>
+          <w:rFonts w:ascii="Courier New" w:hAnsi="Courier New" w:cs="Courier New"/>
+          <w:color w:val="000000"/>
+          <w:sz w:val="20"/>
+          <w:szCs w:val="20"/>
+          <w:bdr w:val="none" w:sz="0" w:space="0" w:color="auto"/>
+          <w:lang w:val="ru-RU" w:eastAsia="ru-RU"/>
+        </w:rPr>
+        <w:br/>
+      </w:r>
+      <w:r>
+        <w:rPr>
+          <w:rFonts w:ascii="Courier New" w:hAnsi="Courier New" w:cs="Courier New"/>
+          <w:color w:val="000000"/>
+          <w:sz w:val="20"/>
+          <w:szCs w:val="20"/>
+          <w:bdr w:val="none" w:sz="0" w:space="0" w:color="auto"/>
+          <w:lang w:val="ru-RU" w:eastAsia="ru-RU"/>
+        </w:rPr>
+        <w:t xml:space="preserve">    </w:t>
+      </w:r>
+      <w:r>
+        <w:rPr>
+          <w:rFonts w:ascii="Courier New" w:hAnsi="Courier New" w:cs="Courier New"/>
+          <w:color w:val="000000"/>
+          <w:sz w:val="20"/>
+          <w:szCs w:val="20"/>
+          <w:bdr w:val="none" w:sz="0" w:space="0" w:color="auto"/>
+          <w:lang w:val="ru-RU" w:eastAsia="ru-RU"/>
+        </w:rPr>
+        <w:t>quotation_dir: docs/quotation</w:t>
+      </w:r>
+      <w:r>
+        <w:rPr>
+          <w:rFonts w:ascii="Courier New" w:hAnsi="Courier New" w:cs="Courier New"/>
+          <w:color w:val="000000"/>
+          <w:sz w:val="20"/>
+          <w:szCs w:val="20"/>
+          <w:bdr w:val="none" w:sz="0" w:space="0" w:color="auto"/>
+          <w:lang w:val="ru-RU" w:eastAsia="ru-RU"/>
+        </w:rPr>
+        <w:t xml:space="preserve"> </w:t>
+      </w:r>
+      <w:r>
+        <w:rPr>
+          <w:rFonts w:ascii="Courier New" w:hAnsi="Courier New" w:cs="Courier New"/>
+          <w:color w:val="000000"/>
+          <w:sz w:val="20"/>
+          <w:szCs w:val="20"/>
+          <w:bdr w:val="none" w:sz="0" w:space="0" w:color="auto"/>
+          <w:lang w:val="ru-RU" w:eastAsia="ru-RU"/>
+        </w:rPr>
+        <w:t xml:space="preserve"># </w:t>
+      </w:r>
+      <w:r>
+        <w:rPr>
+          <w:rFonts w:ascii="Courier New" w:hAnsi="Courier New" w:cs="Courier New"/>
+          <w:color w:val="000000"/>
+          <w:sz w:val="20"/>
+          <w:szCs w:val="20"/>
+          <w:bdr w:val="none" w:sz="0" w:space="0" w:color="auto"/>
+          <w:lang w:val="ru-RU" w:eastAsia="ru-RU"/>
+        </w:rPr>
+        <w:t xml:space="preserve">directory that stores </w:t>
+      </w:r>
+      <w:r>
+        <w:rPr>
+          <w:rFonts w:ascii="Courier New" w:hAnsi="Courier New" w:cs="Courier New"/>
+          <w:color w:val="000000"/>
+          <w:sz w:val="20"/>
+          <w:szCs w:val="20"/>
+          <w:bdr w:val="none" w:sz="0" w:space="0" w:color="auto"/>
+          <w:lang w:val="ru-RU" w:eastAsia="ru-RU"/>
+        </w:rPr>
+        <w:t>Quo</w:t>
+      </w:r>
+      <w:bookmarkStart w:id="0" w:name="_GoBack"/>
+      <w:bookmarkEnd w:id="0"/>
+      <w:r>
+        <w:rPr>
+          <w:rFonts w:ascii="Courier New" w:hAnsi="Courier New" w:cs="Courier New"/>
+          <w:color w:val="000000"/>
+          <w:sz w:val="20"/>
+          <w:szCs w:val="20"/>
+          <w:bdr w:val="none" w:sz="0" w:space="0" w:color="auto"/>
+          <w:lang w:val="ru-RU" w:eastAsia="ru-RU"/>
+        </w:rPr>
+        <w:t>t</w:t>
+      </w:r>
+      <w:r>
+        <w:rPr>
+          <w:rFonts w:ascii="Courier New" w:hAnsi="Courier New" w:cs="Courier New"/>
+          <w:color w:val="000000"/>
+          <w:sz w:val="20"/>
+          <w:szCs w:val="20"/>
+          <w:bdr w:val="none" w:sz="0" w:space="0" w:color="auto"/>
+          <w:lang w:val="ru-RU" w:eastAsia="ru-RU"/>
+        </w:rPr>
+        <w:t>ations</w:t>
+      </w:r>
+      <w:r>
+        <w:rPr>
+          <w:rFonts w:ascii="Courier New" w:hAnsi="Courier New" w:cs="Courier New"/>
+          <w:color w:val="000000"/>
+          <w:sz w:val="20"/>
+          <w:szCs w:val="20"/>
+          <w:bdr w:val="none" w:sz="0" w:space="0" w:color="auto"/>
+          <w:lang w:val="ru-RU" w:eastAsia="ru-RU"/>
+        </w:rPr>
+        <w:t xml:space="preserve"> </w:t>
+      </w:r>
+      <w:r>
+        <w:rPr>
+          <w:rFonts w:ascii="Courier New" w:hAnsi="Courier New" w:cs="Courier New"/>
+          <w:color w:val="000000"/>
+          <w:sz w:val="20"/>
+          <w:szCs w:val="20"/>
+          <w:bdr w:val="none" w:sz="0" w:space="0" w:color="auto"/>
+          <w:lang w:val="ru-RU" w:eastAsia="ru-RU"/>
+        </w:rPr>
+        <w:t>PDF</w:t>
+      </w:r>
+    </w:p>
+    <w:p>
+      <w:pPr>
+        <w:pStyle w:val="A8"/>
+        <w:rPr>
           <w:rFonts w:ascii="Courier New" w:eastAsia="Courier New" w:hAnsi="Courier New" w:cs="Courier New"/>
         </w:rPr>
-        <w:t>image_upload_dir: images</w:t>
-      </w:r>
+      </w:pPr>
     </w:p>
     <w:p>
       <w:pPr>
@@ -998,13 +1286,7 @@
         <w:rPr>
           <w:rFonts w:ascii="Courier New" w:hAnsi="Courier New"/>
         </w:rPr>
-        <w:t xml:space="preserve">    mailer</w:t>
-      </w:r>
-      <w:r>
-        <w:rPr>
-          <w:rFonts w:ascii="Courier New" w:hAnsi="Courier New"/>
-        </w:rPr>
-        <w:t xml:space="preserve">_from_address: </w:t>
+        <w:t xml:space="preserve">    mailer_from_address: </w:t>
       </w:r>
       <w:hyperlink r:id="rId8" w:history="1">
         <w:r>
@@ -1056,6 +1338,143 @@
     </w:p>
     <w:p>
       <w:pPr>
+        <w:pBdr>
+          <w:top w:val="none" w:sz="0" w:space="0" w:color="auto"/>
+          <w:left w:val="none" w:sz="0" w:space="0" w:color="auto"/>
+          <w:bottom w:val="none" w:sz="0" w:space="0" w:color="auto"/>
+          <w:right w:val="none" w:sz="0" w:space="0" w:color="auto"/>
+          <w:between w:val="none" w:sz="0" w:space="0" w:color="auto"/>
+          <w:bar w:val="none" w:sz="0" w:color="auto"/>
+        </w:pBdr>
+        <w:shd w:val="clear" w:color="auto" w:fill="FFFFFF"/>
+        <w:tabs>
+          <w:tab w:val="left" w:pos="916"/>
+          <w:tab w:val="left" w:pos="1832"/>
+          <w:tab w:val="left" w:pos="2748"/>
+          <w:tab w:val="left" w:pos="3664"/>
+          <w:tab w:val="left" w:pos="4580"/>
+          <w:tab w:val="left" w:pos="5496"/>
+          <w:tab w:val="left" w:pos="6412"/>
+          <w:tab w:val="left" w:pos="7328"/>
+          <w:tab w:val="left" w:pos="8244"/>
+          <w:tab w:val="left" w:pos="9160"/>
+          <w:tab w:val="left" w:pos="10076"/>
+          <w:tab w:val="left" w:pos="10992"/>
+          <w:tab w:val="left" w:pos="11908"/>
+          <w:tab w:val="left" w:pos="12824"/>
+          <w:tab w:val="left" w:pos="13740"/>
+          <w:tab w:val="left" w:pos="14656"/>
+        </w:tabs>
+        <w:rPr>
+          <w:rFonts w:ascii="Courier New" w:hAnsi="Courier New" w:cs="Courier New"/>
+          <w:color w:val="000000"/>
+          <w:sz w:val="20"/>
+          <w:szCs w:val="20"/>
+          <w:bdr w:val="none" w:sz="0" w:space="0" w:color="auto"/>
+          <w:lang w:val="ru-RU" w:eastAsia="ru-RU"/>
+        </w:rPr>
+      </w:pPr>
+      <w:r>
+        <w:rPr>
+          <w:rFonts w:ascii="Courier New" w:hAnsi="Courier New" w:cs="Courier New"/>
+          <w:color w:val="000000"/>
+          <w:sz w:val="20"/>
+          <w:szCs w:val="20"/>
+          <w:bdr w:val="none" w:sz="0" w:space="0" w:color="auto"/>
+          <w:lang w:val="ru-RU" w:eastAsia="ru-RU"/>
+        </w:rPr>
+        <w:lastRenderedPageBreak/>
+        <w:t xml:space="preserve">    </w:t>
+      </w:r>
+      <w:r>
+        <w:rPr>
+          <w:rFonts w:ascii="Courier New" w:hAnsi="Courier New" w:cs="Courier New"/>
+          <w:color w:val="000000"/>
+          <w:sz w:val="20"/>
+          <w:szCs w:val="20"/>
+          <w:bdr w:val="none" w:sz="0" w:space="0" w:color="auto"/>
+          <w:lang w:val="ru-RU" w:eastAsia="ru-RU"/>
+        </w:rPr>
+        <w:t>performancecontract_dir: docs/performance_contract</w:t>
+      </w:r>
+      <w:r>
+        <w:rPr>
+          <w:rFonts w:ascii="Courier New" w:hAnsi="Courier New" w:cs="Courier New"/>
+          <w:color w:val="000000"/>
+          <w:sz w:val="20"/>
+          <w:szCs w:val="20"/>
+          <w:bdr w:val="none" w:sz="0" w:space="0" w:color="auto"/>
+          <w:lang w:val="ru-RU" w:eastAsia="ru-RU"/>
+        </w:rPr>
+        <w:br/>
+      </w:r>
+      <w:r>
+        <w:rPr>
+          <w:rFonts w:ascii="Courier New" w:hAnsi="Courier New" w:cs="Courier New"/>
+          <w:color w:val="000000"/>
+          <w:sz w:val="20"/>
+          <w:szCs w:val="20"/>
+          <w:bdr w:val="none" w:sz="0" w:space="0" w:color="auto"/>
+          <w:lang w:val="ru-RU" w:eastAsia="ru-RU"/>
+        </w:rPr>
+        <w:t xml:space="preserve">    </w:t>
+      </w:r>
+      <w:r>
+        <w:rPr>
+          <w:rFonts w:ascii="Courier New" w:hAnsi="Courier New" w:cs="Courier New"/>
+          <w:color w:val="000000"/>
+          <w:sz w:val="20"/>
+          <w:szCs w:val="20"/>
+          <w:bdr w:val="none" w:sz="0" w:space="0" w:color="auto"/>
+          <w:lang w:val="ru-RU" w:eastAsia="ru-RU"/>
+        </w:rPr>
+        <w:t>invoice_dir: docs/invoice</w:t>
+      </w:r>
+      <w:r>
+        <w:rPr>
+          <w:rFonts w:ascii="Courier New" w:hAnsi="Courier New" w:cs="Courier New"/>
+          <w:color w:val="000000"/>
+          <w:sz w:val="20"/>
+          <w:szCs w:val="20"/>
+          <w:bdr w:val="none" w:sz="0" w:space="0" w:color="auto"/>
+          <w:lang w:val="ru-RU" w:eastAsia="ru-RU"/>
+        </w:rPr>
+        <w:br/>
+      </w:r>
+      <w:r>
+        <w:rPr>
+          <w:rFonts w:ascii="Courier New" w:hAnsi="Courier New" w:cs="Courier New"/>
+          <w:color w:val="000000"/>
+          <w:sz w:val="20"/>
+          <w:szCs w:val="20"/>
+          <w:bdr w:val="none" w:sz="0" w:space="0" w:color="auto"/>
+          <w:lang w:val="ru-RU" w:eastAsia="ru-RU"/>
+        </w:rPr>
+        <w:t xml:space="preserve">    </w:t>
+      </w:r>
+      <w:r>
+        <w:rPr>
+          <w:rFonts w:ascii="Courier New" w:hAnsi="Courier New" w:cs="Courier New"/>
+          <w:color w:val="000000"/>
+          <w:sz w:val="20"/>
+          <w:szCs w:val="20"/>
+          <w:bdr w:val="none" w:sz="0" w:space="0" w:color="auto"/>
+          <w:lang w:val="ru-RU" w:eastAsia="ru-RU"/>
+        </w:rPr>
+        <w:t>quotation_dir: docs/quotation</w:t>
+      </w:r>
+    </w:p>
+    <w:p>
+      <w:pPr>
+        <w:pStyle w:val="A8"/>
+        <w:rPr>
+          <w:rStyle w:val="a9"/>
+          <w:rFonts w:ascii="Courier New" w:hAnsi="Courier New"/>
+        </w:rPr>
+      </w:pPr>
+    </w:p>
+    <w:p>
+      <w:pPr>
         <w:pStyle w:val="A8"/>
         <w:rPr>
           <w:rFonts w:ascii="Symbol" w:eastAsia="Symbol" w:hAnsi="Symbol" w:cs="Symbol"/>
@@ -1168,17 +1587,7 @@
           <w:sz w:val="26"/>
           <w:szCs w:val="26"/>
         </w:rPr>
-        <w:lastRenderedPageBreak/>
-        <w:t>ta you will get a verification email with instructions. Then you can go to homepage and click</w:t>
-      </w:r>
-      <w:r>
-        <w:rPr>
-          <w:rStyle w:val="a9"/>
-          <w:rFonts w:ascii="Calibri" w:hAnsi="Calibri"/>
-          <w:sz w:val="26"/>
-          <w:szCs w:val="26"/>
-        </w:rPr>
-        <w:t xml:space="preserve"> Log In.</w:t>
+        <w:t>ta you will get a verification email with instructions. Then you can go to homepage and click Log In.</w:t>
       </w:r>
     </w:p>
     <w:sectPr>
@@ -2107,6 +2516,62 @@
       <w:u w:val="single" w:color="0000FF"/>
     </w:rPr>
   </w:style>
+  <w:style w:type="paragraph" w:styleId="HTML">
+    <w:name w:val="HTML Preformatted"/>
+    <w:basedOn w:val="a1"/>
+    <w:link w:val="HTML0"/>
+    <w:uiPriority w:val="99"/>
+    <w:semiHidden/>
+    <w:unhideWhenUsed/>
+    <w:rsid w:val="00CB3D4A"/>
+    <w:pPr>
+      <w:pBdr>
+        <w:top w:val="none" w:sz="0" w:space="0" w:color="auto"/>
+        <w:left w:val="none" w:sz="0" w:space="0" w:color="auto"/>
+        <w:bottom w:val="none" w:sz="0" w:space="0" w:color="auto"/>
+        <w:right w:val="none" w:sz="0" w:space="0" w:color="auto"/>
+        <w:between w:val="none" w:sz="0" w:space="0" w:color="auto"/>
+        <w:bar w:val="none" w:sz="0" w:color="auto"/>
+      </w:pBdr>
+      <w:tabs>
+        <w:tab w:val="left" w:pos="916"/>
+        <w:tab w:val="left" w:pos="1832"/>
+        <w:tab w:val="left" w:pos="2748"/>
+        <w:tab w:val="left" w:pos="3664"/>
+        <w:tab w:val="left" w:pos="4580"/>
+        <w:tab w:val="left" w:pos="5496"/>
+        <w:tab w:val="left" w:pos="6412"/>
+        <w:tab w:val="left" w:pos="7328"/>
+        <w:tab w:val="left" w:pos="8244"/>
+        <w:tab w:val="left" w:pos="9160"/>
+        <w:tab w:val="left" w:pos="10076"/>
+        <w:tab w:val="left" w:pos="10992"/>
+        <w:tab w:val="left" w:pos="11908"/>
+        <w:tab w:val="left" w:pos="12824"/>
+        <w:tab w:val="left" w:pos="13740"/>
+        <w:tab w:val="left" w:pos="14656"/>
+      </w:tabs>
+    </w:pPr>
+    <w:rPr>
+      <w:rFonts w:ascii="Courier" w:hAnsi="Courier" w:cs="Courier"/>
+      <w:sz w:val="20"/>
+      <w:szCs w:val="20"/>
+      <w:bdr w:val="none" w:sz="0" w:space="0" w:color="auto"/>
+      <w:lang w:val="ru-RU" w:eastAsia="ru-RU"/>
+    </w:rPr>
+  </w:style>
+  <w:style w:type="character" w:customStyle="1" w:styleId="HTML0">
+    <w:name w:val="Стандартный HTML Знак"/>
+    <w:basedOn w:val="a2"/>
+    <w:link w:val="HTML"/>
+    <w:uiPriority w:val="99"/>
+    <w:semiHidden/>
+    <w:rsid w:val="00CB3D4A"/>
+    <w:rPr>
+      <w:rFonts w:ascii="Courier" w:hAnsi="Courier" w:cs="Courier"/>
+      <w:bdr w:val="none" w:sz="0" w:space="0" w:color="auto"/>
+    </w:rPr>
+  </w:style>
 </w:styles>
 </file>
 
@@ -2404,6 +2869,62 @@
       <w:u w:val="single" w:color="0000FF"/>
     </w:rPr>
   </w:style>
+  <w:style w:type="paragraph" w:styleId="HTML">
+    <w:name w:val="HTML Preformatted"/>
+    <w:basedOn w:val="a1"/>
+    <w:link w:val="HTML0"/>
+    <w:uiPriority w:val="99"/>
+    <w:semiHidden/>
+    <w:unhideWhenUsed/>
+    <w:rsid w:val="00CB3D4A"/>
+    <w:pPr>
+      <w:pBdr>
+        <w:top w:val="none" w:sz="0" w:space="0" w:color="auto"/>
+        <w:left w:val="none" w:sz="0" w:space="0" w:color="auto"/>
+        <w:bottom w:val="none" w:sz="0" w:space="0" w:color="auto"/>
+        <w:right w:val="none" w:sz="0" w:space="0" w:color="auto"/>
+        <w:between w:val="none" w:sz="0" w:space="0" w:color="auto"/>
+        <w:bar w:val="none" w:sz="0" w:color="auto"/>
+      </w:pBdr>
+      <w:tabs>
+        <w:tab w:val="left" w:pos="916"/>
+        <w:tab w:val="left" w:pos="1832"/>
+        <w:tab w:val="left" w:pos="2748"/>
+        <w:tab w:val="left" w:pos="3664"/>
+        <w:tab w:val="left" w:pos="4580"/>
+        <w:tab w:val="left" w:pos="5496"/>
+        <w:tab w:val="left" w:pos="6412"/>
+        <w:tab w:val="left" w:pos="7328"/>
+        <w:tab w:val="left" w:pos="8244"/>
+        <w:tab w:val="left" w:pos="9160"/>
+        <w:tab w:val="left" w:pos="10076"/>
+        <w:tab w:val="left" w:pos="10992"/>
+        <w:tab w:val="left" w:pos="11908"/>
+        <w:tab w:val="left" w:pos="12824"/>
+        <w:tab w:val="left" w:pos="13740"/>
+        <w:tab w:val="left" w:pos="14656"/>
+      </w:tabs>
+    </w:pPr>
+    <w:rPr>
+      <w:rFonts w:ascii="Courier" w:hAnsi="Courier" w:cs="Courier"/>
+      <w:sz w:val="20"/>
+      <w:szCs w:val="20"/>
+      <w:bdr w:val="none" w:sz="0" w:space="0" w:color="auto"/>
+      <w:lang w:val="ru-RU" w:eastAsia="ru-RU"/>
+    </w:rPr>
+  </w:style>
+  <w:style w:type="character" w:customStyle="1" w:styleId="HTML0">
+    <w:name w:val="Стандартный HTML Знак"/>
+    <w:basedOn w:val="a2"/>
+    <w:link w:val="HTML"/>
+    <w:uiPriority w:val="99"/>
+    <w:semiHidden/>
+    <w:rsid w:val="00CB3D4A"/>
+    <w:rPr>
+      <w:rFonts w:ascii="Courier" w:hAnsi="Courier" w:cs="Courier"/>
+      <w:bdr w:val="none" w:sz="0" w:space="0" w:color="auto"/>
+    </w:rPr>
+  </w:style>
 </w:styles>
 </file>
 

</xml_diff>